<commit_message>
Fix assignment data info
</commit_message>
<xml_diff>
--- a/EMO Task assignment.docx
+++ b/EMO Task assignment.docx
@@ -561,26 +561,64 @@
           <w:numId w:val="1"/>
         </w:numPr>
         <w:spacing w:before="100" w:beforeAutospacing="1" w:after="100" w:afterAutospacing="1" w:line="240" w:lineRule="auto"/>
-        <w:rPr>
-          <w:rFonts w:ascii="Times New Roman" w:eastAsia="Times New Roman" w:hAnsi="Times New Roman" w:cs="Times New Roman"/>
-          <w:kern w:val="0"/>
-          <w:sz w:val="24"/>
-          <w:szCs w:val="24"/>
-          <w:lang w:val="en-US" w:eastAsia="cs-CZ"/>
-          <w14:ligatures w14:val="none"/>
-        </w:rPr>
-      </w:pPr>
-      <w:r>
-        <w:rPr>
-          <w:rFonts w:ascii="Times New Roman" w:eastAsia="Times New Roman" w:hAnsi="Times New Roman" w:cs="Times New Roman"/>
-          <w:kern w:val="0"/>
-          <w:sz w:val="24"/>
-          <w:szCs w:val="24"/>
-          <w:lang w:val="en-US" w:eastAsia="cs-CZ"/>
-          <w14:ligatures w14:val="none"/>
-        </w:rPr>
-        <w:t>The program should be tested on different images with different emojis</w:t>
-      </w:r>
+        <w:outlineLvl w:val="2"/>
+        <w:rPr>
+          <w:rFonts w:ascii="Times New Roman" w:eastAsia="Times New Roman" w:hAnsi="Times New Roman" w:cs="Times New Roman"/>
+          <w:b/>
+          <w:bCs/>
+          <w:kern w:val="0"/>
+          <w:sz w:val="27"/>
+          <w:szCs w:val="27"/>
+          <w:lang w:val="en-US" w:eastAsia="cs-CZ"/>
+          <w14:ligatures w14:val="none"/>
+        </w:rPr>
+      </w:pPr>
+      <w:r>
+        <w:rPr>
+          <w:rFonts w:ascii="Times New Roman" w:eastAsia="Times New Roman" w:hAnsi="Times New Roman" w:cs="Times New Roman"/>
+          <w:kern w:val="0"/>
+          <w:sz w:val="24"/>
+          <w:szCs w:val="24"/>
+          <w:lang w:val="en-US" w:eastAsia="cs-CZ"/>
+          <w14:ligatures w14:val="none"/>
+        </w:rPr>
+        <w:t>The program should be tested on different images</w:t>
+      </w:r>
+      <w:r>
+        <w:rPr>
+          <w:rFonts w:ascii="Times New Roman" w:eastAsia="Times New Roman" w:hAnsi="Times New Roman" w:cs="Times New Roman"/>
+          <w:kern w:val="0"/>
+          <w:sz w:val="24"/>
+          <w:szCs w:val="24"/>
+          <w:lang w:val="en-US" w:eastAsia="cs-CZ"/>
+          <w14:ligatures w14:val="none"/>
+        </w:rPr>
+        <w:t xml:space="preserve"> </w:t>
+      </w:r>
+      <w:r>
+        <w:rPr>
+          <w:rFonts w:ascii="Times New Roman" w:eastAsia="Times New Roman" w:hAnsi="Times New Roman" w:cs="Times New Roman"/>
+          <w:kern w:val="0"/>
+          <w:sz w:val="24"/>
+          <w:szCs w:val="24"/>
+          <w:lang w:val="en-US" w:eastAsia="cs-CZ"/>
+          <w14:ligatures w14:val="none"/>
+        </w:rPr>
+        <w:t xml:space="preserve">from provided </w:t>
+      </w:r>
+      <w:proofErr w:type="gramStart"/>
+      <w:r>
+        <w:rPr>
+          <w:rFonts w:ascii="Times New Roman" w:eastAsia="Times New Roman" w:hAnsi="Times New Roman" w:cs="Times New Roman"/>
+          <w:kern w:val="0"/>
+          <w:sz w:val="24"/>
+          <w:szCs w:val="24"/>
+          <w:lang w:val="en-US" w:eastAsia="cs-CZ"/>
+          <w14:ligatures w14:val="none"/>
+        </w:rPr>
+        <w:t>dataset</w:t>
+      </w:r>
+      <w:proofErr w:type="gramEnd"/>
     </w:p>
     <w:p>
       <w:pPr>

</xml_diff>